<commit_message>
update QMRF, add info to QPRF
</commit_message>
<xml_diff>
--- a/models/4or2_final/qmrf_4or2_final.docx
+++ b/models/4or2_final/qmrf_4or2_final.docx
@@ -479,6 +479,11 @@
           </w:tcPr>
           <w:p>
             <w:pPr>
+              <w:pStyle w:val="ListParagraph"/>
+              <w:numPr>
+                <w:ilvl w:val="0"/>
+                <w:numId w:val="38"/>
+              </w:numPr>
               <w:jc w:val="left"/>
               <w:rPr>
                 <w:rFonts w:asciiTheme="majorHAnsi" w:hAnsiTheme="majorHAnsi"/>
@@ -486,6 +491,32 @@
                 <w:szCs w:val="20"/>
               </w:rPr>
             </w:pPr>
+            <w:proofErr w:type="spellStart"/>
+            <w:r>
+              <w:rPr>
+                <w:rFonts w:asciiTheme="majorHAnsi" w:hAnsiTheme="majorHAnsi"/>
+                <w:sz w:val="20"/>
+                <w:szCs w:val="20"/>
+              </w:rPr>
+              <w:t>QSPRpred</w:t>
+            </w:r>
+            <w:proofErr w:type="spellEnd"/>
+            <w:r>
+              <w:rPr>
+                <w:rFonts w:asciiTheme="majorHAnsi" w:hAnsiTheme="majorHAnsi"/>
+                <w:sz w:val="20"/>
+                <w:szCs w:val="20"/>
+              </w:rPr>
+              <w:t xml:space="preserve"> QSAR model for</w:t>
+            </w:r>
+            <w:r>
+              <w:rPr>
+                <w:rFonts w:asciiTheme="majorHAnsi" w:hAnsiTheme="majorHAnsi"/>
+                <w:sz w:val="20"/>
+                <w:szCs w:val="20"/>
+              </w:rPr>
+              <w:t xml:space="preserve"> mGluR5 binding.</w:t>
+            </w:r>
           </w:p>
         </w:tc>
       </w:tr>
@@ -1139,6 +1170,14 @@
                 <w:szCs w:val="20"/>
               </w:rPr>
             </w:pPr>
+            <w:r>
+              <w:rPr>
+                <w:rFonts w:asciiTheme="majorHAnsi" w:hAnsiTheme="majorHAnsi"/>
+                <w:sz w:val="20"/>
+                <w:szCs w:val="20"/>
+              </w:rPr>
+              <w:t>2026-01-22</w:t>
+            </w:r>
           </w:p>
         </w:tc>
       </w:tr>
@@ -1206,6 +1245,14 @@
                 <w:szCs w:val="20"/>
               </w:rPr>
             </w:pPr>
+            <w:r>
+              <w:rPr>
+                <w:rFonts w:asciiTheme="majorHAnsi" w:hAnsiTheme="majorHAnsi"/>
+                <w:sz w:val="20"/>
+                <w:szCs w:val="20"/>
+              </w:rPr>
+              <w:t>Expand upon information, add missing information.</w:t>
+            </w:r>
           </w:p>
         </w:tc>
       </w:tr>
@@ -1633,7 +1680,16 @@
                 <w:szCs w:val="20"/>
                 <w:lang w:val="en-US"/>
               </w:rPr>
-              <w:t>Model is non-proprietary: training and test sets are available in model repository X</w:t>
+              <w:t xml:space="preserve">Model is non-proprietary: training and test sets are available </w:t>
+            </w:r>
+            <w:r>
+              <w:rPr>
+                <w:rFonts w:asciiTheme="majorHAnsi" w:hAnsiTheme="majorHAnsi"/>
+                <w:sz w:val="20"/>
+                <w:szCs w:val="20"/>
+                <w:lang w:val="en-US"/>
+              </w:rPr>
+              <w:t>upon request.</w:t>
             </w:r>
           </w:p>
         </w:tc>
@@ -1702,6 +1758,14 @@
                 <w:szCs w:val="20"/>
               </w:rPr>
             </w:pPr>
+            <w:r>
+              <w:rPr>
+                <w:rFonts w:asciiTheme="majorHAnsi" w:hAnsiTheme="majorHAnsi"/>
+                <w:sz w:val="20"/>
+                <w:szCs w:val="20"/>
+              </w:rPr>
+              <w:t>NA</w:t>
+            </w:r>
           </w:p>
         </w:tc>
       </w:tr>
@@ -9156,6 +9220,118 @@
     </w:lvl>
   </w:abstractNum>
   <w:abstractNum w:abstractNumId="19" w15:restartNumberingAfterBreak="0">
+    <w:nsid w:val="33A278F7"/>
+    <w:multiLevelType w:val="hybridMultilevel"/>
+    <w:tmpl w:val="C87CFB62"/>
+    <w:lvl w:ilvl="0" w:tplc="95B48C82">
+      <w:numFmt w:val="bullet"/>
+      <w:lvlText w:val="-"/>
+      <w:lvlJc w:val="left"/>
+      <w:pPr>
+        <w:ind w:left="720" w:hanging="360"/>
+      </w:pPr>
+      <w:rPr>
+        <w:rFonts w:ascii="Arial Narrow" w:eastAsiaTheme="minorHAnsi" w:hAnsi="Arial Narrow" w:cstheme="minorBidi" w:hint="default"/>
+      </w:rPr>
+    </w:lvl>
+    <w:lvl w:ilvl="1" w:tplc="04090003" w:tentative="1">
+      <w:start w:val="1"/>
+      <w:numFmt w:val="bullet"/>
+      <w:lvlText w:val="o"/>
+      <w:lvlJc w:val="left"/>
+      <w:pPr>
+        <w:ind w:left="1440" w:hanging="360"/>
+      </w:pPr>
+      <w:rPr>
+        <w:rFonts w:ascii="Courier New" w:hAnsi="Courier New" w:cs="Courier New" w:hint="default"/>
+      </w:rPr>
+    </w:lvl>
+    <w:lvl w:ilvl="2" w:tplc="04090005" w:tentative="1">
+      <w:start w:val="1"/>
+      <w:numFmt w:val="bullet"/>
+      <w:lvlText w:val=""/>
+      <w:lvlJc w:val="left"/>
+      <w:pPr>
+        <w:ind w:left="2160" w:hanging="360"/>
+      </w:pPr>
+      <w:rPr>
+        <w:rFonts w:ascii="Wingdings" w:hAnsi="Wingdings" w:hint="default"/>
+      </w:rPr>
+    </w:lvl>
+    <w:lvl w:ilvl="3" w:tplc="04090001" w:tentative="1">
+      <w:start w:val="1"/>
+      <w:numFmt w:val="bullet"/>
+      <w:lvlText w:val=""/>
+      <w:lvlJc w:val="left"/>
+      <w:pPr>
+        <w:ind w:left="2880" w:hanging="360"/>
+      </w:pPr>
+      <w:rPr>
+        <w:rFonts w:ascii="Symbol" w:hAnsi="Symbol" w:hint="default"/>
+      </w:rPr>
+    </w:lvl>
+    <w:lvl w:ilvl="4" w:tplc="04090003" w:tentative="1">
+      <w:start w:val="1"/>
+      <w:numFmt w:val="bullet"/>
+      <w:lvlText w:val="o"/>
+      <w:lvlJc w:val="left"/>
+      <w:pPr>
+        <w:ind w:left="3600" w:hanging="360"/>
+      </w:pPr>
+      <w:rPr>
+        <w:rFonts w:ascii="Courier New" w:hAnsi="Courier New" w:cs="Courier New" w:hint="default"/>
+      </w:rPr>
+    </w:lvl>
+    <w:lvl w:ilvl="5" w:tplc="04090005" w:tentative="1">
+      <w:start w:val="1"/>
+      <w:numFmt w:val="bullet"/>
+      <w:lvlText w:val=""/>
+      <w:lvlJc w:val="left"/>
+      <w:pPr>
+        <w:ind w:left="4320" w:hanging="360"/>
+      </w:pPr>
+      <w:rPr>
+        <w:rFonts w:ascii="Wingdings" w:hAnsi="Wingdings" w:hint="default"/>
+      </w:rPr>
+    </w:lvl>
+    <w:lvl w:ilvl="6" w:tplc="04090001" w:tentative="1">
+      <w:start w:val="1"/>
+      <w:numFmt w:val="bullet"/>
+      <w:lvlText w:val=""/>
+      <w:lvlJc w:val="left"/>
+      <w:pPr>
+        <w:ind w:left="5040" w:hanging="360"/>
+      </w:pPr>
+      <w:rPr>
+        <w:rFonts w:ascii="Symbol" w:hAnsi="Symbol" w:hint="default"/>
+      </w:rPr>
+    </w:lvl>
+    <w:lvl w:ilvl="7" w:tplc="04090003" w:tentative="1">
+      <w:start w:val="1"/>
+      <w:numFmt w:val="bullet"/>
+      <w:lvlText w:val="o"/>
+      <w:lvlJc w:val="left"/>
+      <w:pPr>
+        <w:ind w:left="5760" w:hanging="360"/>
+      </w:pPr>
+      <w:rPr>
+        <w:rFonts w:ascii="Courier New" w:hAnsi="Courier New" w:cs="Courier New" w:hint="default"/>
+      </w:rPr>
+    </w:lvl>
+    <w:lvl w:ilvl="8" w:tplc="04090005" w:tentative="1">
+      <w:start w:val="1"/>
+      <w:numFmt w:val="bullet"/>
+      <w:lvlText w:val=""/>
+      <w:lvlJc w:val="left"/>
+      <w:pPr>
+        <w:ind w:left="6480" w:hanging="360"/>
+      </w:pPr>
+      <w:rPr>
+        <w:rFonts w:ascii="Wingdings" w:hAnsi="Wingdings" w:hint="default"/>
+      </w:rPr>
+    </w:lvl>
+  </w:abstractNum>
+  <w:abstractNum w:abstractNumId="20" w15:restartNumberingAfterBreak="0">
     <w:nsid w:val="3A447F02"/>
     <w:multiLevelType w:val="multilevel"/>
     <w:tmpl w:val="35AC7562"/>
@@ -9284,7 +9460,7 @@
       </w:rPr>
     </w:lvl>
   </w:abstractNum>
-  <w:abstractNum w:abstractNumId="20" w15:restartNumberingAfterBreak="0">
+  <w:abstractNum w:abstractNumId="21" w15:restartNumberingAfterBreak="0">
     <w:nsid w:val="408D2A51"/>
     <w:multiLevelType w:val="hybridMultilevel"/>
     <w:tmpl w:val="8DF8D546"/>
@@ -9398,7 +9574,7 @@
       </w:rPr>
     </w:lvl>
   </w:abstractNum>
-  <w:abstractNum w:abstractNumId="21" w15:restartNumberingAfterBreak="0">
+  <w:abstractNum w:abstractNumId="22" w15:restartNumberingAfterBreak="0">
     <w:nsid w:val="475F566E"/>
     <w:multiLevelType w:val="multilevel"/>
     <w:tmpl w:val="6EE6DD4E"/>
@@ -9537,7 +9713,7 @@
       </w:rPr>
     </w:lvl>
   </w:abstractNum>
-  <w:abstractNum w:abstractNumId="22" w15:restartNumberingAfterBreak="0">
+  <w:abstractNum w:abstractNumId="23" w15:restartNumberingAfterBreak="0">
     <w:nsid w:val="5176726A"/>
     <w:multiLevelType w:val="hybridMultilevel"/>
     <w:tmpl w:val="79729880"/>
@@ -9664,7 +9840,7 @@
       </w:rPr>
     </w:lvl>
   </w:abstractNum>
-  <w:abstractNum w:abstractNumId="23" w15:restartNumberingAfterBreak="0">
+  <w:abstractNum w:abstractNumId="24" w15:restartNumberingAfterBreak="0">
     <w:nsid w:val="6C5254DB"/>
     <w:multiLevelType w:val="hybridMultilevel"/>
     <w:tmpl w:val="79F6501C"/>
@@ -9780,7 +9956,7 @@
       </w:rPr>
     </w:lvl>
   </w:abstractNum>
-  <w:abstractNum w:abstractNumId="24" w15:restartNumberingAfterBreak="0">
+  <w:abstractNum w:abstractNumId="25" w15:restartNumberingAfterBreak="0">
     <w:nsid w:val="735C5AB7"/>
     <w:multiLevelType w:val="hybridMultilevel"/>
     <w:tmpl w:val="7548BF20"/>
@@ -9908,7 +10084,7 @@
       </w:rPr>
     </w:lvl>
   </w:abstractNum>
-  <w:abstractNum w:abstractNumId="25" w15:restartNumberingAfterBreak="0">
+  <w:abstractNum w:abstractNumId="26" w15:restartNumberingAfterBreak="0">
     <w:nsid w:val="7D4460C7"/>
     <w:multiLevelType w:val="hybridMultilevel"/>
     <w:tmpl w:val="161A4496"/>
@@ -10073,16 +10249,16 @@
     <w:abstractNumId w:val="18"/>
   </w:num>
   <w:num w:numId="13" w16cid:durableId="22950470">
-    <w:abstractNumId w:val="24"/>
+    <w:abstractNumId w:val="25"/>
   </w:num>
   <w:num w:numId="14" w16cid:durableId="179853807">
-    <w:abstractNumId w:val="24"/>
+    <w:abstractNumId w:val="25"/>
     <w:lvlOverride w:ilvl="0">
       <w:startOverride w:val="1"/>
     </w:lvlOverride>
   </w:num>
   <w:num w:numId="15" w16cid:durableId="167210001">
-    <w:abstractNumId w:val="23"/>
+    <w:abstractNumId w:val="24"/>
   </w:num>
   <w:num w:numId="16" w16cid:durableId="213006831">
     <w:abstractNumId w:val="11"/>
@@ -10091,31 +10267,31 @@
     <w:abstractNumId w:val="14"/>
   </w:num>
   <w:num w:numId="18" w16cid:durableId="1778792501">
-    <w:abstractNumId w:val="25"/>
+    <w:abstractNumId w:val="26"/>
   </w:num>
   <w:num w:numId="19" w16cid:durableId="1928415124">
     <w:abstractNumId w:val="13"/>
   </w:num>
   <w:num w:numId="20" w16cid:durableId="241258176">
-    <w:abstractNumId w:val="20"/>
+    <w:abstractNumId w:val="21"/>
   </w:num>
   <w:num w:numId="21" w16cid:durableId="1503006037">
     <w:abstractNumId w:val="12"/>
   </w:num>
   <w:num w:numId="22" w16cid:durableId="2129273190">
-    <w:abstractNumId w:val="21"/>
+    <w:abstractNumId w:val="22"/>
   </w:num>
   <w:num w:numId="23" w16cid:durableId="1473520339">
     <w:abstractNumId w:val="16"/>
   </w:num>
   <w:num w:numId="24" w16cid:durableId="1854805032">
-    <w:abstractNumId w:val="22"/>
+    <w:abstractNumId w:val="23"/>
   </w:num>
   <w:num w:numId="25" w16cid:durableId="1228105558">
-    <w:abstractNumId w:val="19"/>
+    <w:abstractNumId w:val="20"/>
   </w:num>
   <w:num w:numId="26" w16cid:durableId="723336416">
-    <w:abstractNumId w:val="21"/>
+    <w:abstractNumId w:val="22"/>
     <w:lvlOverride w:ilvl="0">
       <w:startOverride w:val="1"/>
     </w:lvlOverride>
@@ -10145,7 +10321,7 @@
     </w:lvlOverride>
   </w:num>
   <w:num w:numId="27" w16cid:durableId="1378047541">
-    <w:abstractNumId w:val="21"/>
+    <w:abstractNumId w:val="22"/>
     <w:lvlOverride w:ilvl="0">
       <w:startOverride w:val="1"/>
     </w:lvlOverride>
@@ -10175,7 +10351,7 @@
     </w:lvlOverride>
   </w:num>
   <w:num w:numId="28" w16cid:durableId="674921074">
-    <w:abstractNumId w:val="21"/>
+    <w:abstractNumId w:val="22"/>
     <w:lvlOverride w:ilvl="0">
       <w:startOverride w:val="1"/>
     </w:lvlOverride>
@@ -10205,7 +10381,7 @@
     </w:lvlOverride>
   </w:num>
   <w:num w:numId="29" w16cid:durableId="1958026122">
-    <w:abstractNumId w:val="21"/>
+    <w:abstractNumId w:val="22"/>
     <w:lvlOverride w:ilvl="0">
       <w:startOverride w:val="1"/>
     </w:lvlOverride>
@@ -10235,13 +10411,13 @@
     </w:lvlOverride>
   </w:num>
   <w:num w:numId="30" w16cid:durableId="2097938441">
-    <w:abstractNumId w:val="22"/>
+    <w:abstractNumId w:val="23"/>
     <w:lvlOverride w:ilvl="0">
       <w:startOverride w:val="1"/>
     </w:lvlOverride>
   </w:num>
   <w:num w:numId="31" w16cid:durableId="883102105">
-    <w:abstractNumId w:val="21"/>
+    <w:abstractNumId w:val="22"/>
     <w:lvlOverride w:ilvl="0">
       <w:startOverride w:val="23"/>
     </w:lvlOverride>
@@ -10271,7 +10447,7 @@
     </w:lvlOverride>
   </w:num>
   <w:num w:numId="32" w16cid:durableId="1759709903">
-    <w:abstractNumId w:val="21"/>
+    <w:abstractNumId w:val="22"/>
     <w:lvlOverride w:ilvl="0">
       <w:startOverride w:val="1"/>
     </w:lvlOverride>
@@ -10301,10 +10477,10 @@
     </w:lvlOverride>
   </w:num>
   <w:num w:numId="33" w16cid:durableId="573784960">
-    <w:abstractNumId w:val="21"/>
+    <w:abstractNumId w:val="22"/>
   </w:num>
   <w:num w:numId="34" w16cid:durableId="1390375375">
-    <w:abstractNumId w:val="21"/>
+    <w:abstractNumId w:val="22"/>
     <w:lvlOverride w:ilvl="0">
       <w:startOverride w:val="1"/>
     </w:lvlOverride>
@@ -10368,6 +10544,9 @@
     <w:lvlOverride w:ilvl="8">
       <w:startOverride w:val="1"/>
     </w:lvlOverride>
+  </w:num>
+  <w:num w:numId="38" w16cid:durableId="421462491">
+    <w:abstractNumId w:val="19"/>
   </w:num>
 </w:numbering>
 </file>
@@ -13180,26 +13359,26 @@
 </a:theme>
 </file>
 
-<file path=customXml/item1.xml>��< ? x m l   v e r s i o n = " 1 . 0 "   e n c o d i n g = " u t f - 1 6 " ? > < r e f - c o t e s   x m l n s : x s d = " h t t p : / / w w w . w 3 . o r g / 2 0 0 1 / X M L S c h e m a "   x m l n s : x s i = " h t t p : / / w w w . w 3 . o r g / 2 0 0 1 / X M L S c h e m a - i n s t a n c e "   V e r s i o n = " 3 . 6 "   x m l n s = " h t t p : / / w w w . o e c d . o r g / o n e a u t h o r / 2 0 1 6 / c o t e s " / > 
-</file>
-
-<file path=customXml/item2.xml><?xml version="1.0" encoding="utf-8"?>
+<file path=customXml/item1.xml><?xml version="1.0" encoding="utf-8"?>
 <b:Sources xmlns:b="http://schemas.openxmlformats.org/officeDocument/2006/bibliography" xmlns="http://schemas.openxmlformats.org/officeDocument/2006/bibliography" SelectedStyle="\oecd-en.xsl" StyleName="OECD English" Version="20220221"/>
 </file>
 
+<file path=customXml/item2.xml>��< ? x m l   v e r s i o n = " 1 . 0 "   e n c o d i n g = " u t f - 1 6 " ? > < r e f - c o t e s   x m l n s : x s d = " h t t p : / / w w w . w 3 . o r g / 2 0 0 1 / X M L S c h e m a "   x m l n s : x s i = " h t t p : / / w w w . w 3 . o r g / 2 0 0 1 / X M L S c h e m a - i n s t a n c e "   V e r s i o n = " 3 . 6 "   x m l n s = " h t t p : / / w w w . o e c d . o r g / o n e a u t h o r / 2 0 1 6 / c o t e s " / > 
+</file>
+
 <file path=customXml/itemProps1.xml><?xml version="1.0" encoding="utf-8"?>
-<ds:datastoreItem xmlns:ds="http://schemas.openxmlformats.org/officeDocument/2006/customXml" ds:itemID="{5F5062D8-055D-437A-9A3E-193FF35E183C}">
+<ds:datastoreItem xmlns:ds="http://schemas.openxmlformats.org/officeDocument/2006/customXml" ds:itemID="{3CA12AC4-6DE3-4F9C-9012-A2A1E3C737C9}">
   <ds:schemaRefs>
-    <ds:schemaRef ds:uri="http://www.w3.org/2001/XMLSchema"/>
-    <ds:schemaRef ds:uri="http://www.oecd.org/oneauthor/2016/cotes"/>
+    <ds:schemaRef ds:uri="http://schemas.openxmlformats.org/officeDocument/2006/bibliography"/>
   </ds:schemaRefs>
 </ds:datastoreItem>
 </file>
 
 <file path=customXml/itemProps2.xml><?xml version="1.0" encoding="utf-8"?>
-<ds:datastoreItem xmlns:ds="http://schemas.openxmlformats.org/officeDocument/2006/customXml" ds:itemID="{3CA12AC4-6DE3-4F9C-9012-A2A1E3C737C9}">
+<ds:datastoreItem xmlns:ds="http://schemas.openxmlformats.org/officeDocument/2006/customXml" ds:itemID="{5F5062D8-055D-437A-9A3E-193FF35E183C}">
   <ds:schemaRefs>
-    <ds:schemaRef ds:uri="http://schemas.openxmlformats.org/officeDocument/2006/bibliography"/>
+    <ds:schemaRef ds:uri="http://www.w3.org/2001/XMLSchema"/>
+    <ds:schemaRef ds:uri="http://www.oecd.org/oneauthor/2016/cotes"/>
   </ds:schemaRefs>
 </ds:datastoreItem>
 </file>

</xml_diff>